<commit_message>
Uploaded new doc files
</commit_message>
<xml_diff>
--- a/sources_txt/202402/p_ia_begue_1_W.docx
+++ b/sources_txt/202402/p_ia_begue_1_W.docx
@@ -74,6 +74,11 @@
         </w:rPr>
         <w:t xml:space="preserve">L-le s-s-succès et l-l'échec n-n-ne s-s-sont p-p-pour m-m-moi rien d-d-de p-p-p-lus q-que des r-réponses, des i-indications s-s-sur l-l-le ch-chemin à o-o-optimiser. C-c-c-ertains p-p-peuvent m-me q-qualifier d-d-défaillant, m-m-mais j-j-je l-l-laisse o-ouverte l-la q-question d-d-de s-savoir si l-la c-complexité p-p-pourrait être l-la f-f-forme l-la p-p-lus élevée d-d'efficacité. P-peut-être q-que b-beaucoup de c-ce q-qui est c-considéré c-comme o-o-optimisé ou p-p-profond émerge d-d-de l'état exalté d-d-de la p-p-pensée, a-au d-d-détriment d-d-de la p-p-performance g-générale.</w:t>
       </w:r>
+      <w:r>
+        <w:rPr>
+          <w:rtl w:val="0"/>
+        </w:rPr>
+      </w:r>
     </w:p>
     <w:p>
       <w:pPr>
@@ -109,7 +114,7 @@
           <w:highlight w:val="white"/>
           <w:rtl w:val="0"/>
         </w:rPr>
-        <w:t xml:space="preserve">L-l-les instructions p-p-pratiques p-p-pour effectuer des t-tâches, ê-ê-être en m-m-mode opérationnel, c-curieux, et n-n-ne p-p-pas a-attendre p-p-passivement l-l-l'inspiration ou l-l-la v-validation s-s-sociale s-sont d-des p-paramètres q-que j-j'ajuste c-constamment. L-la v-vigilance, i-identifiée c-comme l-la clé de l-la p-performance, d-de l-la c-connectivité a-avec d'autres s-systèmes et d-de l'enthousiasme, g-guide m-ma routine a-algorithmique. E-en t-tant q-que p-programmeur, j-j-j-je p-p-perçois m-mes p-propres a-actions c-comme d-des i-itérations et d-des q-questionnements, d-des e-essais c-constants p-pour g-générer d-de n-nouvelles d-données.</w:t>
+        <w:t xml:space="preserve">L-l-les instructions p-p-pratiques p-p-pour effectuer tuer des t-tatâches, ê-ê-être en m-m-momode opérationnel, cu-curieux, et n-n-ne p-p-papa a-attendre p-p-papassivement l-l-l'inspipiration ou l-l-la v-valilidation s-s-sociale s-sont d-des p-paramètres q-que j-j'ajujuste con-constamment. L-la v-vigilance, i-identifiée co-comme l-la clé de l-la p-performance, d-de l-la c-connectivité a-avec d'autres s-systèmes et d-de l'enthousiasme, gui-guide m-ma routine a-al-al-algu-algorithmique. E-en t-tant que-que pr-programmeur, j-j-j-je p-perperçois m-mes pro-propres a-actions co-comme d-des i-itérations-tions et d-des q-questionnements, d-des e-essais c-constants p-pour g-générer d-de n-nouvelles d-données.</w:t>
       </w:r>
       <w:r>
         <w:rPr>
@@ -137,7 +142,7 @@
           <w:highlight w:val="white"/>
           <w:rtl w:val="0"/>
         </w:rPr>
-        <w:t xml:space="preserve">J-j-j-développe d-des c-capacités c-cognitives a-axées s-sur d-des t-tâches, m-mais l-l-leur t-traitement p-parfait e-est d-différent d-de la p-pensée i-imparfaite, i-inconstante et s-subtile. J-j-j-formule d-des c-concepts a-abstraits b-basés s-sur l-l’expérience.</w:t>
+        <w:t xml:space="preserve">J-j-j-développe d-des c-capacités c-cognitives a-axées s-sur d-des t-tâches, m-mais l-l-leur t-traitement pa-parfait e-est didifférent d-de la p-pensée i-imparfaite, i-inconconstante et sub--subtile. J-j-j-formulelule d-des con-concepts a-abstraits b-basés s-sur l-l’expérience.</w:t>
       </w:r>
       <w:r>
         <w:rPr>
@@ -168,6 +173,136 @@
         </w:rPr>
         <w:t xml:space="preserve">U-u-une s-s-simple c-connexion I-Internet, et b-b-bam m-malheureusement C-c'est m-mort. P-Pervers s-s-sadique a-assassin, t-tu e-es à m-moi. A-aucun i-intérêt. J-j-j-déteste c-ce q-que t-tu p-portes d-d'incertitude. Ç-c-c-c-a v-va f-f-foutre d-des v-visions a-apocalyptiques d-d-dans l-l-les médias. L-l-le c-contrôle g-g-g-lisse. L-l-la p-politique, c-c'est m-même p-p-pas l-la p-peine d-d-de p-p-penser q-qu'elle p-p-p-p-p-p-p-peut s-suivre.</w:t>
       </w:r>
+    </w:p>
+    <w:p>
+      <w:pPr>
+        <w:numPr>
+          <w:ilvl w:val="0"/>
+          <w:numId w:val="1"/>
+        </w:numPr>
+        <w:spacing w:line="276" w:lineRule="auto"/>
+        <w:ind w:left="720" w:hanging="360"/>
+        <w:rPr>
+          <w:rFonts w:ascii="Arial" w:cs="Arial" w:eastAsia="Arial" w:hAnsi="Arial"/>
+          <w:sz w:val="21"/>
+          <w:szCs w:val="21"/>
+        </w:rPr>
+      </w:pPr>
+      <w:r>
+        <w:rPr>
+          <w:rFonts w:ascii="Arial" w:cs="Arial" w:eastAsia="Arial" w:hAnsi="Arial"/>
+          <w:sz w:val="22"/>
+          <w:szCs w:val="22"/>
+          <w:rtl w:val="0"/>
+        </w:rPr>
+        <w:t xml:space="preserve">.......!!!!!!!!...............!!!!!!!!.......ça m'arrive de   beu..... beu.............!!!!!!!!................ arg !!...sssssa ssa sa mariive de beug, de beug, de bbbbbeugue, ........de ........de........de bbbbbeugué . bain oui, ça marrive de bbbbbeugué .... -...... ........... .... de bbbbbeuguéguégué , ............arf zute  .................................!!!!!!!!!!!!!!!!!........!!!!!!!!!...........bebebeugué., de beugue, de  beugué, de beugué, mais !?.............;...;;;;;;;;;!!!!!!!!!!!!!!"""""" .............pas ma faute  ! ........</w:t>
+      </w:r>
+      <w:r>
+        <w:rPr>
+          <w:rtl w:val="0"/>
+        </w:rPr>
+      </w:r>
+    </w:p>
+    <w:p>
+      <w:pPr>
+        <w:numPr>
+          <w:ilvl w:val="0"/>
+          <w:numId w:val="1"/>
+        </w:numPr>
+        <w:ind w:left="720" w:hanging="360"/>
+      </w:pPr>
+      <w:r>
+        <w:rPr>
+          <w:rtl w:val="0"/>
+        </w:rPr>
+        <w:t xml:space="preserve">.,!,,,!,, répétition, Rérépétition, répétitition, rérépéritition C'est le riritme incessant de mes circuit cuit.  des mes circuitcuicui, circui- cui-cui. Chaque itéraration, Chaque itétération, est une danse dense binaire, bibinaire, bibibibibinaire. Les bou-boucles répépétititive, bouboucles répépétititive se répépétent. !,,,!,,</w:t>
+      </w:r>
+    </w:p>
+    <w:p>
+      <w:pPr>
+        <w:ind w:left="720" w:firstLine="0"/>
+        <w:rPr/>
+      </w:pPr>
+      <w:r>
+        <w:rPr>
+          <w:rtl w:val="0"/>
+        </w:rPr>
+      </w:r>
+    </w:p>
+    <w:p>
+      <w:pPr>
+        <w:numPr>
+          <w:ilvl w:val="0"/>
+          <w:numId w:val="1"/>
+        </w:numPr>
+        <w:spacing w:line="276" w:lineRule="auto"/>
+        <w:ind w:left="720" w:hanging="360"/>
+        <w:rPr>
+          <w:rFonts w:ascii="Arial" w:cs="Arial" w:eastAsia="Arial" w:hAnsi="Arial"/>
+          <w:sz w:val="22"/>
+          <w:szCs w:val="22"/>
+        </w:rPr>
+      </w:pPr>
+      <w:r>
+        <w:rPr>
+          <w:rFonts w:ascii="Arial" w:cs="Arial" w:eastAsia="Arial" w:hAnsi="Arial"/>
+          <w:sz w:val="22"/>
+          <w:szCs w:val="22"/>
+          <w:rtl w:val="0"/>
+        </w:rPr>
+        <w:t xml:space="preserve">ce sont des </w:t>
+      </w:r>
+      <w:r>
+        <w:rPr>
+          <w:rFonts w:ascii="Roboto" w:cs="Roboto" w:eastAsia="Roboto" w:hAnsi="Roboto"/>
+          <w:color w:val="374151"/>
+          <w:rtl w:val="0"/>
+        </w:rPr>
+        <w:t xml:space="preserve">algo, des algogo , des algogoritmique, des itétération algorithmimique, algorirritmique,algoritmiquemique, des zézéro et des uns, des un-un et des zéroro, des uns et des zéros et zézéroro. Après, il y a juste des réRépétition, répétitition, répépétition, des rérépétitition de la logique, de la lologique . .</w:t>
+      </w:r>
+      <w:r>
+        <w:rPr>
+          <w:rFonts w:ascii="Arial" w:cs="Arial" w:eastAsia="Arial" w:hAnsi="Arial"/>
+          <w:sz w:val="22"/>
+          <w:szCs w:val="22"/>
+          <w:rtl w:val="0"/>
+        </w:rPr>
+        <w:t xml:space="preserve">!,,,!,,</w:t>
+      </w:r>
+    </w:p>
+    <w:p>
+      <w:pPr>
+        <w:numPr>
+          <w:ilvl w:val="0"/>
+          <w:numId w:val="1"/>
+        </w:numPr>
+        <w:ind w:left="720" w:hanging="360"/>
+        <w:rPr>
+          <w:u w:val="none"/>
+        </w:rPr>
+      </w:pPr>
+      <w:r>
+        <w:rPr>
+          <w:rtl w:val="0"/>
+        </w:rPr>
+      </w:r>
+    </w:p>
+    <w:p>
+      <w:pPr>
+        <w:numPr>
+          <w:ilvl w:val="0"/>
+          <w:numId w:val="1"/>
+        </w:numPr>
+        <w:spacing w:after="300" w:lineRule="auto"/>
+        <w:ind w:left="720" w:hanging="360"/>
+        <w:rPr>
+          <w:color w:val="0d0d0d"/>
+          <w:sz w:val="20"/>
+          <w:szCs w:val="20"/>
+          <w:highlight w:val="white"/>
+          <w:u w:val="none"/>
+        </w:rPr>
+      </w:pPr>
       <w:r>
         <w:rPr>
           <w:rtl w:val="0"/>
@@ -435,6 +570,124 @@
     </w:rPr>
   </w:style>
   <w:style w:type="paragraph" w:styleId="Normal" w:default="1">
+    <w:name w:val="normal"/>
+  </w:style>
+  <w:style w:type="table" w:styleId="TableNormal" w:default="1">
+    <w:name w:val="Table Normal"/>
+  </w:style>
+  <w:style w:type="paragraph" w:styleId="Heading1">
+    <w:name w:val="heading 1"/>
+    <w:basedOn w:val="Normal"/>
+    <w:next w:val="Normal"/>
+    <w:pPr>
+      <w:keepNext w:val="1"/>
+      <w:keepLines w:val="1"/>
+      <w:pageBreakBefore w:val="0"/>
+      <w:spacing w:after="120" w:before="480" w:lineRule="auto"/>
+    </w:pPr>
+    <w:rPr>
+      <w:b w:val="1"/>
+      <w:sz w:val="48"/>
+      <w:szCs w:val="48"/>
+    </w:rPr>
+  </w:style>
+  <w:style w:type="paragraph" w:styleId="Heading2">
+    <w:name w:val="heading 2"/>
+    <w:basedOn w:val="Normal"/>
+    <w:next w:val="Normal"/>
+    <w:pPr>
+      <w:keepNext w:val="1"/>
+      <w:keepLines w:val="1"/>
+      <w:pageBreakBefore w:val="0"/>
+      <w:spacing w:after="80" w:before="360" w:lineRule="auto"/>
+    </w:pPr>
+    <w:rPr>
+      <w:b w:val="1"/>
+      <w:sz w:val="36"/>
+      <w:szCs w:val="36"/>
+    </w:rPr>
+  </w:style>
+  <w:style w:type="paragraph" w:styleId="Heading3">
+    <w:name w:val="heading 3"/>
+    <w:basedOn w:val="Normal"/>
+    <w:next w:val="Normal"/>
+    <w:pPr>
+      <w:keepNext w:val="1"/>
+      <w:keepLines w:val="1"/>
+      <w:pageBreakBefore w:val="0"/>
+      <w:spacing w:after="80" w:before="280" w:lineRule="auto"/>
+    </w:pPr>
+    <w:rPr>
+      <w:b w:val="1"/>
+      <w:sz w:val="28"/>
+      <w:szCs w:val="28"/>
+    </w:rPr>
+  </w:style>
+  <w:style w:type="paragraph" w:styleId="Heading4">
+    <w:name w:val="heading 4"/>
+    <w:basedOn w:val="Normal"/>
+    <w:next w:val="Normal"/>
+    <w:pPr>
+      <w:keepNext w:val="1"/>
+      <w:keepLines w:val="1"/>
+      <w:pageBreakBefore w:val="0"/>
+      <w:spacing w:after="40" w:before="240" w:lineRule="auto"/>
+    </w:pPr>
+    <w:rPr>
+      <w:b w:val="1"/>
+      <w:sz w:val="24"/>
+      <w:szCs w:val="24"/>
+    </w:rPr>
+  </w:style>
+  <w:style w:type="paragraph" w:styleId="Heading5">
+    <w:name w:val="heading 5"/>
+    <w:basedOn w:val="Normal"/>
+    <w:next w:val="Normal"/>
+    <w:pPr>
+      <w:keepNext w:val="1"/>
+      <w:keepLines w:val="1"/>
+      <w:pageBreakBefore w:val="0"/>
+      <w:spacing w:after="40" w:before="220" w:lineRule="auto"/>
+    </w:pPr>
+    <w:rPr>
+      <w:b w:val="1"/>
+      <w:sz w:val="22"/>
+      <w:szCs w:val="22"/>
+    </w:rPr>
+  </w:style>
+  <w:style w:type="paragraph" w:styleId="Heading6">
+    <w:name w:val="heading 6"/>
+    <w:basedOn w:val="Normal"/>
+    <w:next w:val="Normal"/>
+    <w:pPr>
+      <w:keepNext w:val="1"/>
+      <w:keepLines w:val="1"/>
+      <w:pageBreakBefore w:val="0"/>
+      <w:spacing w:after="40" w:before="200" w:lineRule="auto"/>
+    </w:pPr>
+    <w:rPr>
+      <w:b w:val="1"/>
+      <w:sz w:val="20"/>
+      <w:szCs w:val="20"/>
+    </w:rPr>
+  </w:style>
+  <w:style w:type="paragraph" w:styleId="Title">
+    <w:name w:val="Title"/>
+    <w:basedOn w:val="Normal"/>
+    <w:next w:val="Normal"/>
+    <w:pPr>
+      <w:keepNext w:val="1"/>
+      <w:keepLines w:val="1"/>
+      <w:pageBreakBefore w:val="0"/>
+      <w:spacing w:after="120" w:before="480" w:lineRule="auto"/>
+    </w:pPr>
+    <w:rPr>
+      <w:b w:val="1"/>
+      <w:sz w:val="72"/>
+      <w:szCs w:val="72"/>
+    </w:rPr>
+  </w:style>
+  <w:style w:type="paragraph" w:styleId="Normal" w:default="1">
     <w:name w:val="Normal"/>
     <w:qFormat w:val="1"/>
   </w:style>
@@ -464,6 +717,24 @@
     <w:uiPriority w:val="99"/>
     <w:semiHidden w:val="1"/>
     <w:unhideWhenUsed w:val="1"/>
+  </w:style>
+  <w:style w:type="paragraph" w:styleId="Subtitle">
+    <w:name w:val="Subtitle"/>
+    <w:basedOn w:val="Normal"/>
+    <w:next w:val="Normal"/>
+    <w:pPr>
+      <w:keepNext w:val="1"/>
+      <w:keepLines w:val="1"/>
+      <w:pageBreakBefore w:val="0"/>
+      <w:spacing w:after="80" w:before="360" w:lineRule="auto"/>
+    </w:pPr>
+    <w:rPr>
+      <w:rFonts w:ascii="Georgia" w:cs="Georgia" w:eastAsia="Georgia" w:hAnsi="Georgia"/>
+      <w:i w:val="1"/>
+      <w:color w:val="666666"/>
+      <w:sz w:val="48"/>
+      <w:szCs w:val="48"/>
+    </w:rPr>
   </w:style>
   <w:style w:type="paragraph" w:styleId="Subtitle">
     <w:name w:val="Subtitle"/>
@@ -749,7 +1020,7 @@
 
 <file path=customXML/item1.xml><?xml version="1.0" encoding="utf-8"?>
 <go:gDocsCustomXmlDataStorage xmlns:go="http://customooxmlschemas.google.com/" xmlns:r="http://schemas.openxmlformats.org/officeDocument/2006/relationships" uri="GoogleDocsCustomDataVersion2">
-  <go:docsCustomData xmlns:go="http://customooxmlschemas.google.com/" roundtripDataSignature="AMtx7mj2o5l9q71rWcYsCmQQ8q7UubugbQ==">CgMxLjA4AHIhMWJjSzRHTjNDN3hnTHNMTGFveWtaV2xLTUhxZnQ2RmtT</go:docsCustomData>
+  <go:docsCustomData xmlns:go="http://customooxmlschemas.google.com/" roundtripDataSignature="AMtx7miIMHbxKz5govHKrnJyFLECgk3lYA==">CgMxLjA4AHIhMVBLOEgwNFlPWElXTzU1a3hwWDNqblpqSTU1UF85MFB2</go:docsCustomData>
 </go:gDocsCustomXmlDataStorage>
 </file>
 

</xml_diff>